<commit_message>
keras model and dataset
</commit_message>
<xml_diff>
--- a/comparing with ImageNet.docx
+++ b/comparing with ImageNet.docx
@@ -2,6 +2,18 @@
 <file path=word/document.xml><?xml version="1.0" encoding="utf-8"?>
 <w:document xmlns:wpc="http://schemas.microsoft.com/office/word/2010/wordprocessingCanvas" xmlns:cx="http://schemas.microsoft.com/office/drawing/2014/chartex" xmlns:cx1="http://schemas.microsoft.com/office/drawing/2015/9/8/chartex" xmlns:cx2="http://schemas.microsoft.com/office/drawing/2015/10/21/chartex" xmlns:cx3="http://schemas.microsoft.com/office/drawing/2016/5/9/chartex" xmlns:cx4="http://schemas.microsoft.com/office/drawing/2016/5/10/chartex" xmlns:cx5="http://schemas.microsoft.com/office/drawing/2016/5/11/chartex" xmlns:cx6="http://schemas.microsoft.com/office/drawing/2016/5/12/chartex" xmlns:cx7="http://schemas.microsoft.com/office/drawing/2016/5/13/chartex" xmlns:cx8="http://schemas.microsoft.com/office/drawing/2016/5/14/chartex" xmlns:mc="http://schemas.openxmlformats.org/markup-compatibility/2006" xmlns:aink="http://schemas.microsoft.com/office/drawing/2016/ink" xmlns:am3d="http://schemas.microsoft.com/office/drawing/2017/model3d" xmlns:o="urn:schemas-microsoft-com:office:office" xmlns:r="http://schemas.openxmlformats.org/officeDocument/2006/relationships" xmlns:m="http://schemas.openxmlformats.org/officeDocument/2006/math" xmlns:v="urn:schemas-microsoft-com:vml" xmlns:wp14="http://schemas.microsoft.com/office/word/2010/wordprocessingDrawing" xmlns:wp="http://schemas.openxmlformats.org/drawingml/2006/wordprocessingDrawing" xmlns:w10="urn:schemas-microsoft-com:office:word" xmlns:w="http://schemas.openxmlformats.org/wordprocessingml/2006/main" xmlns:w14="http://schemas.microsoft.com/office/word/2010/wordml" xmlns:w15="http://schemas.microsoft.com/office/word/2012/wordml" xmlns:w16se="http://schemas.microsoft.com/office/word/2015/wordml/symex" xmlns:wpg="http://schemas.microsoft.com/office/word/2010/wordprocessingGroup" xmlns:wpi="http://schemas.microsoft.com/office/word/2010/wordprocessingInk" xmlns:wne="http://schemas.microsoft.com/office/word/2006/wordml" xmlns:wps="http://schemas.microsoft.com/office/word/2010/wordprocessingShape" mc:Ignorable="w14 w15 w16se wp14">
   <w:body>
+    <w:p>
+      <w:r>
+        <w:t>Data format</w:t>
+      </w:r>
+    </w:p>
+    <w:p>
+      <w:r>
+        <w:t>{id: 11, category: 100, imgs:[ {picture: b’xxxx’}, {picture: b’xxxx’},{picture: b’xxxxx’}    ]   }</w:t>
+      </w:r>
+    </w:p>
+    <w:p/>
+    <w:p/>
     <w:p>
       <w:r>
         <w:t>Similarity:</w:t>
@@ -360,6 +372,7 @@
     </w:p>
     <w:p>
       <w:r>
+        <w:lastRenderedPageBreak/>
         <w:t>Paperspace: 0.6 for Nvidia P5000</w:t>
       </w:r>
     </w:p>
@@ -374,25 +387,343 @@
       </w:r>
       <w:r>
         <w:t xml:space="preserve">  $0.74/hour for Nvidia K80. </w:t>
+      </w:r>
+      <w:r>
+        <w:t xml:space="preserve"> $300 of credit for use.</w:t>
+      </w:r>
+    </w:p>
+    <w:p>
+      <w:r>
+        <w:t>Use your own machine: a desktop with GTX1080 costs $1000+.</w:t>
+      </w:r>
+    </w:p>
+    <w:p>
+      <w:r>
+        <w:t>Conclusion: use Google.</w:t>
+      </w:r>
+    </w:p>
+    <w:p/>
+    <w:p/>
+    <w:p>
+      <w:r>
+        <w:t>Code:</w:t>
+      </w:r>
+    </w:p>
+    <w:p/>
+    <w:p>
+      <w:r>
+        <w:t>Steps for deep learning</w:t>
+      </w:r>
+    </w:p>
+    <w:p>
+      <w:r>
+        <w:t>1,</w:t>
+      </w:r>
+      <w:r>
+        <w:t xml:space="preserve"> use bson.decode_file_</w:t>
+      </w:r>
+      <w:r>
+        <w:t>iter to get a generator for all train/test files.</w:t>
+      </w:r>
+    </w:p>
+    <w:p>
+      <w:r>
+        <w:t>2, use itertools.islice() to generate batches.</w:t>
+      </w:r>
+    </w:p>
+    <w:p>
+      <w:r>
+        <w:t>3, output batches of (image,category) data.</w:t>
+      </w:r>
+    </w:p>
+    <w:p/>
+    <w:p>
+      <w:r>
+        <w:t>Note batch is fixed for sample id, but sample have various number to pictures. So the number of (image,category) data is different.</w:t>
+      </w:r>
+    </w:p>
+    <w:p/>
+    <w:p/>
+    <w:p>
+      <w:r>
+        <w:t xml:space="preserve">K80 </w:t>
+      </w:r>
+      <w:r>
+        <w:t>totalMemory: 11.17GiB freeMemory: 11.09GiB</w:t>
+      </w:r>
+    </w:p>
+    <w:p>
+      <w:r>
+        <w:t>Cdc-vgg  kernel</w:t>
+      </w:r>
+    </w:p>
+    <w:p>
+      <w:r>
+        <w:t># without 4</w:t>
+      </w:r>
+      <w:r>
+        <w:rPr>
+          <w:vertAlign w:val="superscript"/>
+        </w:rPr>
+        <w:t>th</w:t>
+      </w:r>
+      <w:r>
+        <w:t xml:space="preserve"> conv </w:t>
+      </w:r>
+    </w:p>
+    <w:p>
+      <w:r>
+        <w:t xml:space="preserve">Batch </w:t>
+      </w:r>
+      <w:r>
+        <w:t xml:space="preserve">size=16   </w:t>
+      </w:r>
+      <w:r>
+        <w:t>epoch time =94 hour</w:t>
+      </w:r>
+      <w:r>
+        <w:t xml:space="preserve">   total batch 695885</w:t>
+      </w:r>
+    </w:p>
+    <w:p>
+      <w:r>
+        <w:t xml:space="preserve">Batch size=64  </w:t>
+      </w:r>
+      <w:r>
+        <w:t xml:space="preserve"> </w:t>
+      </w:r>
+      <w:r>
+        <w:t>epoch time=</w:t>
+      </w:r>
+      <w:r>
+        <w:t>69 hour</w:t>
+      </w:r>
+      <w:r>
+        <w:t xml:space="preserve">    total batch 173971</w:t>
+      </w:r>
+    </w:p>
+    <w:p>
+      <w:r>
+        <w:t xml:space="preserve">Batch size=128  OOM error </w:t>
+      </w:r>
+    </w:p>
+    <w:p>
+      <w:r>
+        <w:t>OOM when allocating tensor with shape[61952,4096]</w:t>
+      </w:r>
+    </w:p>
+    <w:p/>
+    <w:p>
+      <w:r>
+        <w:t>Number of parameters: 299</w:t>
+      </w:r>
+      <w:r>
+        <w:t xml:space="preserve"> </w:t>
+      </w:r>
+      <w:r>
+        <w:t>767</w:t>
+      </w:r>
+      <w:r>
+        <w:t xml:space="preserve"> </w:t>
+      </w:r>
+      <w:r>
+        <w:t>254</w:t>
+      </w:r>
+    </w:p>
+    <w:p>
+      <w:r>
+        <w:t>Flatten shape `(?, 61952)`</w:t>
+      </w:r>
+    </w:p>
+    <w:p>
+      <w:r>
+        <w:t>Output shape `(?, 5270)</w:t>
+      </w:r>
+    </w:p>
+    <w:p>
+      <w:r>
+        <w:lastRenderedPageBreak/>
+        <w:t>#with 4</w:t>
+      </w:r>
+      <w:r>
+        <w:rPr>
+          <w:vertAlign w:val="superscript"/>
+        </w:rPr>
+        <w:t>th</w:t>
+      </w:r>
+      <w:r>
+        <w:t xml:space="preserve"> conv</w:t>
+      </w:r>
+    </w:p>
+    <w:p>
+      <w:r>
+        <w:t>Batch size 16 epoch time=81 h</w:t>
+      </w:r>
+    </w:p>
+    <w:p>
+      <w:r>
+        <w:t xml:space="preserve">Batch </w:t>
+      </w:r>
+      <w:r>
+        <w:t>size 64 epoch time = 69</w:t>
+      </w:r>
+      <w:r>
+        <w:t xml:space="preserve"> h</w:t>
+      </w:r>
+    </w:p>
+    <w:p>
+      <w:r>
+        <w:t>Batch size 128 epoch time= 73 h</w:t>
+      </w:r>
+    </w:p>
+    <w:p>
+      <w:r>
+        <w:t>Number of parameters: 105</w:t>
+      </w:r>
+      <w:r>
+        <w:t xml:space="preserve"> </w:t>
+      </w:r>
+      <w:r>
+        <w:t>520</w:t>
+      </w:r>
+      <w:r>
+        <w:t xml:space="preserve"> </w:t>
+      </w:r>
+      <w:r>
+        <w:t>086</w:t>
+      </w:r>
+    </w:p>
+    <w:p>
+      <w:r>
+        <w:t>Flatten shape `(?, 12800)`</w:t>
+      </w:r>
+    </w:p>
+    <w:p/>
+    <w:p/>
+    <w:p>
+      <w:r>
+        <w:t xml:space="preserve">#adding a maxpool [2,2] before </w:t>
+      </w:r>
+      <w:r>
+        <w:t>the net.</w:t>
+      </w:r>
+    </w:p>
+    <w:p>
+      <w:r>
+        <w:t>Number of parameters 61479894</w:t>
+      </w:r>
+    </w:p>
+    <w:p>
+      <w:r>
+        <w:t xml:space="preserve">Flatten shape </w:t>
+      </w:r>
+      <w:r>
+        <w:t>(</w:t>
+      </w:r>
+      <w:r>
+        <w:t>?, 2048</w:t>
+      </w:r>
+      <w:r>
+        <w:t>)</w:t>
+      </w:r>
+    </w:p>
+    <w:p>
+      <w:r>
+        <w:t>Batch size 128 epoch time= 19h</w:t>
+      </w:r>
+    </w:p>
+    <w:p>
+      <w:r>
+        <w:t xml:space="preserve">Batch size 300 epoch time =18h            shows </w:t>
+      </w:r>
+      <w:r>
+        <w:t>Allocator (GPU_0_bfc) ran out of memory</w:t>
+      </w:r>
+    </w:p>
+    <w:p/>
+    <w:p/>
+    <w:p>
+      <w:r>
+        <w:t xml:space="preserve">First try. </w:t>
+      </w:r>
+    </w:p>
+    <w:p>
+      <w:r>
+        <w:t>#adding a maxpool [2,2</w:t>
+      </w:r>
+      <w:r>
+        <w:t>]. So I am using a</w:t>
+      </w:r>
+      <w:r>
+        <w:t>n</w:t>
+      </w:r>
+      <w:r>
+        <w:t xml:space="preserve"> </w:t>
+      </w:r>
+      <w:r>
+        <w:t>image size 90*9</w:t>
+      </w:r>
+      <w:r>
+        <w:t>0</w:t>
+      </w:r>
+    </w:p>
+    <w:p>
+      <w:r>
+        <w:t>//resizing to [3,3] is not helping running time.</w:t>
+      </w:r>
+    </w:p>
+    <w:p>
+      <w:r>
+        <w:t>Learning rate 0.01</w:t>
+      </w:r>
+    </w:p>
+    <w:p>
+      <w:r>
+        <w:t>Epoch 1</w:t>
+      </w:r>
+    </w:p>
+    <w:p>
+      <w:r>
+        <w:t>Batch size 128.</w:t>
+      </w:r>
+    </w:p>
+    <w:p>
+      <w:r>
+        <w:t xml:space="preserve">Epoch time=18 h. </w:t>
+      </w:r>
+    </w:p>
+    <w:p/>
+    <w:p/>
+    <w:p/>
+    <w:p/>
+    <w:p>
+      <w:r>
+        <w:t xml:space="preserve">Prediction speed. </w:t>
+      </w:r>
+    </w:p>
+    <w:p>
+      <w:r>
+        <w:t>About 800/min.</w:t>
+      </w:r>
+    </w:p>
+    <w:p>
+      <w:r>
+        <w:t xml:space="preserve">So  about 50000/h </w:t>
+      </w:r>
+    </w:p>
+    <w:p>
+      <w:r>
+        <w:lastRenderedPageBreak/>
+        <w:t>Takes about 2 hours. The count goes up to 9XXXX for batch size of 32.</w:t>
+      </w:r>
+    </w:p>
+    <w:p>
+      <w:r>
+        <w:t>Exception ignored in: &lt;bound method BaseSession.__del__ of &lt;tensorflow.python.client.session.Session object at 0x7fa8c4c44b70&gt;&gt;hon/client/session.py", line 696, in __del__Traceback (most recent call last):TypeError: 'NoneType' object is not callable</w:t>
       </w:r>
       <w:bookmarkStart w:id="0" w:name="_GoBack"/>
       <w:bookmarkEnd w:id="0"/>
-      <w:r>
-        <w:t xml:space="preserve"> $300 of credit for use.</w:t>
-      </w:r>
-    </w:p>
-    <w:p>
-      <w:r>
-        <w:t>Use your own machine: a desktop with GTX1080 costs $1000+.</w:t>
-      </w:r>
-    </w:p>
-    <w:p>
-      <w:r>
-        <w:lastRenderedPageBreak/>
-        <w:t>Conclusion: use Google.</w:t>
-      </w:r>
-    </w:p>
-    <w:p/>
+    </w:p>
     <w:sectPr>
       <w:pgSz w:w="12240" w:h="15840"/>
       <w:pgMar w:top="1440" w:right="1440" w:bottom="1440" w:left="1440" w:header="720" w:footer="720" w:gutter="0"/>

</xml_diff>